<commit_message>
release 1st time -- on the voice of no one
</commit_message>
<xml_diff>
--- a/Minerva/bin/Debug/tpl/科技与产品管理部周报(#Year#)年第(#Week#)期.docx
+++ b/Minerva/bin/Debug/tpl/科技与产品管理部周报(#Year#)年第(#Week#)期.docx
@@ -84,7 +84,100 @@
           <w:sz w:val="24"/>
           <w:lang w:bidi="ar"/>
         </w:rPr>
-        <w:t>1.开发类项目：2021年,已启动实施项目38个（2020年遗留项目24个）。截至当前，已投产上线13个，正在实施中25（进展缓慢项目1个，连续两周无进展）。</w:t>
+        <w:t>1.开发类项目：2021年,已启动实施项目</w:t>
+      </w:r>
+      <w:r>
+        <w:rPr>
+          <w:rFonts w:ascii="仿宋" w:eastAsia="仿宋" w:hAnsi="仿宋" w:cs="仿宋"/>
+          <w:kern w:val="0"/>
+          <w:sz w:val="24"/>
+          <w:lang w:bidi="ar"/>
+        </w:rPr>
+        <w:fldChar w:fldCharType="begin"/>
+      </w:r>
+      <w:r>
+        <w:rPr>
+          <w:rFonts w:ascii="仿宋" w:eastAsia="仿宋" w:hAnsi="仿宋" w:cs="仿宋"/>
+          <w:kern w:val="0"/>
+          <w:sz w:val="24"/>
+          <w:lang w:bidi="ar"/>
+        </w:rPr>
+        <w:instrText xml:space="preserve"> </w:instrText>
+      </w:r>
+      <w:r>
+        <w:rPr>
+          <w:rFonts w:ascii="仿宋" w:eastAsia="仿宋" w:hAnsi="仿宋" w:cs="仿宋" w:hint="eastAsia"/>
+          <w:kern w:val="0"/>
+          <w:sz w:val="24"/>
+          <w:lang w:bidi="ar"/>
+        </w:rPr>
+        <w:instrText>MERGEFIELD  ProjectCount  \* MERGEFORMAT</w:instrText>
+      </w:r>
+      <w:r>
+        <w:rPr>
+          <w:rFonts w:ascii="仿宋" w:eastAsia="仿宋" w:hAnsi="仿宋" w:cs="仿宋"/>
+          <w:kern w:val="0"/>
+          <w:sz w:val="24"/>
+          <w:lang w:bidi="ar"/>
+        </w:rPr>
+        <w:instrText xml:space="preserve"> </w:instrText>
+      </w:r>
+      <w:r>
+        <w:rPr>
+          <w:rFonts w:ascii="仿宋" w:eastAsia="仿宋" w:hAnsi="仿宋" w:cs="仿宋"/>
+          <w:kern w:val="0"/>
+          <w:sz w:val="24"/>
+          <w:lang w:bidi="ar"/>
+        </w:rPr>
+        <w:fldChar w:fldCharType="separate"/>
+      </w:r>
+      <w:r>
+        <w:rPr>
+          <w:rFonts w:ascii="Calibri" w:eastAsia="仿宋" w:hAnsi="Calibri" w:cs="Calibri"/>
+          <w:noProof/>
+          <w:kern w:val="0"/>
+          <w:sz w:val="24"/>
+          <w:lang w:bidi="ar"/>
+        </w:rPr>
+        <w:t>«</w:t>
+      </w:r>
+      <w:r>
+        <w:rPr>
+          <w:rFonts w:ascii="仿宋" w:eastAsia="仿宋" w:hAnsi="仿宋" w:cs="仿宋"/>
+          <w:noProof/>
+          <w:kern w:val="0"/>
+          <w:sz w:val="24"/>
+          <w:lang w:bidi="ar"/>
+        </w:rPr>
+        <w:t>ProjectCount</w:t>
+      </w:r>
+      <w:r>
+        <w:rPr>
+          <w:rFonts w:ascii="Calibri" w:eastAsia="仿宋" w:hAnsi="Calibri" w:cs="Calibri"/>
+          <w:noProof/>
+          <w:kern w:val="0"/>
+          <w:sz w:val="24"/>
+          <w:lang w:bidi="ar"/>
+        </w:rPr>
+        <w:t>»</w:t>
+      </w:r>
+      <w:r>
+        <w:rPr>
+          <w:rFonts w:ascii="仿宋" w:eastAsia="仿宋" w:hAnsi="仿宋" w:cs="仿宋"/>
+          <w:kern w:val="0"/>
+          <w:sz w:val="24"/>
+          <w:lang w:bidi="ar"/>
+        </w:rPr>
+        <w:fldChar w:fldCharType="end"/>
+      </w:r>
+      <w:r>
+        <w:rPr>
+          <w:rFonts w:ascii="仿宋" w:eastAsia="仿宋" w:hAnsi="仿宋" w:cs="仿宋" w:hint="eastAsia"/>
+          <w:kern w:val="0"/>
+          <w:sz w:val="24"/>
+          <w:lang w:bidi="ar"/>
+        </w:rPr>
+        <w:t>个（2020年遗留项目24个）。截至当前，已投产上线13个，正在实施中25（进展缓慢项目1个，连续两周无进展）。</w:t>
       </w:r>
     </w:p>
     <w:p>
@@ -2597,6 +2690,7 @@
                 <w:bCs/>
                 <w:sz w:val="24"/>
               </w:rPr>
+              <w:lastRenderedPageBreak/>
               <w:t>数据挖掘及建模项目</w:t>
             </w:r>
           </w:p>

</xml_diff>